<commit_message>
added git log -author command in GIT doc
</commit_message>
<xml_diff>
--- a/GIT.docx
+++ b/GIT.docx
@@ -3649,8 +3649,8 @@
         <w:tblLook w:val="04A0" w:firstRow="1" w:lastRow="0" w:firstColumn="1" w:lastColumn="0" w:noHBand="0" w:noVBand="1"/>
       </w:tblPr>
       <w:tblGrid>
-        <w:gridCol w:w="3879"/>
-        <w:gridCol w:w="5471"/>
+        <w:gridCol w:w="4855"/>
+        <w:gridCol w:w="4495"/>
       </w:tblGrid>
       <w:tr>
         <w:trPr>
@@ -3658,7 +3658,7 @@
         </w:trPr>
         <w:tc>
           <w:tcPr>
-            <w:tcW w:w="0" w:type="auto"/>
+            <w:tcW w:w="4855" w:type="dxa"/>
             <w:shd w:val="clear" w:color="auto" w:fill="FFFFFF"/>
             <w:tcMar>
               <w:top w:w="90" w:type="dxa"/>
@@ -3697,7 +3697,7 @@
         </w:tc>
         <w:tc>
           <w:tcPr>
-            <w:tcW w:w="0" w:type="auto"/>
+            <w:tcW w:w="4495" w:type="dxa"/>
             <w:shd w:val="clear" w:color="auto" w:fill="FFFFFF"/>
             <w:tcMar>
               <w:top w:w="90" w:type="dxa"/>
@@ -3738,7 +3738,7 @@
       <w:tr>
         <w:tc>
           <w:tcPr>
-            <w:tcW w:w="0" w:type="auto"/>
+            <w:tcW w:w="4855" w:type="dxa"/>
             <w:shd w:val="clear" w:color="auto" w:fill="FFFFFF"/>
             <w:tcMar>
               <w:top w:w="90" w:type="dxa"/>
@@ -3772,7 +3772,7 @@
         </w:tc>
         <w:tc>
           <w:tcPr>
-            <w:tcW w:w="0" w:type="auto"/>
+            <w:tcW w:w="4495" w:type="dxa"/>
             <w:shd w:val="clear" w:color="auto" w:fill="FFFFFF"/>
             <w:tcMar>
               <w:top w:w="90" w:type="dxa"/>
@@ -3845,13 +3845,23 @@
               </w:rPr>
               <w:t xml:space="preserve"> view the commit history and make sure it’s what you want)</w:t>
             </w:r>
+            <w:r>
+              <w:rPr>
+                <w:rFonts w:ascii="Segoe UI" w:hAnsi="Segoe UI" w:cs="Segoe UI"/>
+                <w:color w:val="232629"/>
+                <w:sz w:val="24"/>
+                <w:szCs w:val="24"/>
+                <w:shd w:val="clear" w:color="auto" w:fill="FFFFFF"/>
+              </w:rPr>
+              <w:t>. Track and show all the changes or versions made since the initialization.</w:t>
+            </w:r>
           </w:p>
         </w:tc>
       </w:tr>
       <w:tr>
         <w:tc>
           <w:tcPr>
-            <w:tcW w:w="0" w:type="auto"/>
+            <w:tcW w:w="4855" w:type="dxa"/>
             <w:shd w:val="clear" w:color="auto" w:fill="FFFFFF"/>
             <w:tcMar>
               <w:top w:w="90" w:type="dxa"/>
@@ -3885,7 +3895,7 @@
         </w:tc>
         <w:tc>
           <w:tcPr>
-            <w:tcW w:w="0" w:type="auto"/>
+            <w:tcW w:w="4495" w:type="dxa"/>
             <w:shd w:val="clear" w:color="auto" w:fill="FFFFFF"/>
             <w:tcMar>
               <w:top w:w="90" w:type="dxa"/>
@@ -3921,7 +3931,7 @@
       <w:tr>
         <w:tc>
           <w:tcPr>
-            <w:tcW w:w="0" w:type="auto"/>
+            <w:tcW w:w="4855" w:type="dxa"/>
             <w:shd w:val="clear" w:color="auto" w:fill="FFFFFF"/>
             <w:tcMar>
               <w:top w:w="90" w:type="dxa"/>
@@ -3966,7 +3976,7 @@
         </w:tc>
         <w:tc>
           <w:tcPr>
-            <w:tcW w:w="0" w:type="auto"/>
+            <w:tcW w:w="4495" w:type="dxa"/>
             <w:shd w:val="clear" w:color="auto" w:fill="FFFFFF"/>
             <w:tcMar>
               <w:top w:w="90" w:type="dxa"/>
@@ -4002,7 +4012,309 @@
       <w:tr>
         <w:tc>
           <w:tcPr>
-            <w:tcW w:w="0" w:type="auto"/>
+            <w:tcW w:w="4855" w:type="dxa"/>
+            <w:shd w:val="clear" w:color="auto" w:fill="FFFFFF"/>
+            <w:tcMar>
+              <w:top w:w="90" w:type="dxa"/>
+              <w:left w:w="195" w:type="dxa"/>
+              <w:bottom w:w="90" w:type="dxa"/>
+              <w:right w:w="195" w:type="dxa"/>
+            </w:tcMar>
+            <w:vAlign w:val="center"/>
+          </w:tcPr>
+          <w:p>
+            <w:pPr>
+              <w:spacing w:after="0" w:line="240" w:lineRule="auto"/>
+              <w:rPr>
+                <w:rFonts w:ascii="Consolas" w:eastAsia="Times New Roman" w:hAnsi="Consolas" w:cs="Courier New"/>
+                <w:color w:val="24292F"/>
+                <w:sz w:val="20"/>
+                <w:szCs w:val="20"/>
+              </w:rPr>
+            </w:pPr>
+            <w:r>
+              <w:rPr>
+                <w:rFonts w:ascii="Consolas" w:eastAsia="Times New Roman" w:hAnsi="Consolas" w:cs="Courier New"/>
+                <w:color w:val="24292F"/>
+                <w:sz w:val="20"/>
+                <w:szCs w:val="20"/>
+              </w:rPr>
+              <w:t>g</w:t>
+            </w:r>
+            <w:r>
+              <w:rPr>
+                <w:rFonts w:ascii="Consolas" w:eastAsia="Times New Roman" w:hAnsi="Consolas" w:cs="Courier New"/>
+                <w:color w:val="24292F"/>
+                <w:sz w:val="20"/>
+                <w:szCs w:val="20"/>
+              </w:rPr>
+              <w:t>it log –author</w:t>
+            </w:r>
+            <w:proofErr w:type="gramStart"/>
+            <w:r>
+              <w:rPr>
+                <w:rFonts w:ascii="Consolas" w:eastAsia="Times New Roman" w:hAnsi="Consolas" w:cs="Courier New"/>
+                <w:color w:val="24292F"/>
+                <w:sz w:val="20"/>
+                <w:szCs w:val="20"/>
+              </w:rPr>
+              <w:t>=”</w:t>
+            </w:r>
+            <w:proofErr w:type="spellStart"/>
+            <w:r>
+              <w:rPr>
+                <w:rFonts w:ascii="Consolas" w:eastAsia="Times New Roman" w:hAnsi="Consolas" w:cs="Courier New"/>
+                <w:color w:val="24292F"/>
+                <w:sz w:val="20"/>
+                <w:szCs w:val="20"/>
+              </w:rPr>
+              <w:t>AuthorName</w:t>
+            </w:r>
+            <w:proofErr w:type="spellEnd"/>
+            <w:proofErr w:type="gramEnd"/>
+            <w:r>
+              <w:rPr>
+                <w:rFonts w:ascii="Consolas" w:eastAsia="Times New Roman" w:hAnsi="Consolas" w:cs="Courier New"/>
+                <w:color w:val="24292F"/>
+                <w:sz w:val="20"/>
+                <w:szCs w:val="20"/>
+              </w:rPr>
+              <w:t>”</w:t>
+            </w:r>
+          </w:p>
+        </w:tc>
+        <w:tc>
+          <w:tcPr>
+            <w:tcW w:w="4495" w:type="dxa"/>
+            <w:shd w:val="clear" w:color="auto" w:fill="FFFFFF"/>
+            <w:tcMar>
+              <w:top w:w="90" w:type="dxa"/>
+              <w:left w:w="195" w:type="dxa"/>
+              <w:bottom w:w="90" w:type="dxa"/>
+              <w:right w:w="195" w:type="dxa"/>
+            </w:tcMar>
+            <w:vAlign w:val="center"/>
+          </w:tcPr>
+          <w:p>
+            <w:pPr>
+              <w:spacing w:after="0" w:line="240" w:lineRule="auto"/>
+              <w:rPr>
+                <w:rFonts w:ascii="Segoe UI" w:eastAsia="Times New Roman" w:hAnsi="Segoe UI" w:cs="Segoe UI"/>
+                <w:color w:val="24292F"/>
+                <w:sz w:val="24"/>
+                <w:szCs w:val="24"/>
+              </w:rPr>
+            </w:pPr>
+            <w:r>
+              <w:rPr>
+                <w:rFonts w:ascii="Segoe UI" w:eastAsia="Times New Roman" w:hAnsi="Segoe UI" w:cs="Segoe UI"/>
+                <w:color w:val="24292F"/>
+                <w:sz w:val="24"/>
+                <w:szCs w:val="24"/>
+              </w:rPr>
+              <w:t xml:space="preserve">Filter out the commit from a specific </w:t>
+            </w:r>
+            <w:proofErr w:type="spellStart"/>
+            <w:r>
+              <w:rPr>
+                <w:rFonts w:ascii="Segoe UI" w:eastAsia="Times New Roman" w:hAnsi="Segoe UI" w:cs="Segoe UI"/>
+                <w:color w:val="24292F"/>
+                <w:sz w:val="24"/>
+                <w:szCs w:val="24"/>
+              </w:rPr>
+              <w:t>Author</w:t>
+            </w:r>
+            <w:r>
+              <w:rPr>
+                <w:rFonts w:ascii="Segoe UI" w:eastAsia="Times New Roman" w:hAnsi="Segoe UI" w:cs="Segoe UI"/>
+                <w:color w:val="24292F"/>
+                <w:sz w:val="24"/>
+                <w:szCs w:val="24"/>
+              </w:rPr>
+              <w:t>Name</w:t>
+            </w:r>
+            <w:proofErr w:type="spellEnd"/>
+            <w:r>
+              <w:rPr>
+                <w:rFonts w:ascii="Segoe UI" w:eastAsia="Times New Roman" w:hAnsi="Segoe UI" w:cs="Segoe UI"/>
+                <w:color w:val="24292F"/>
+                <w:sz w:val="24"/>
+                <w:szCs w:val="24"/>
+              </w:rPr>
+              <w:t>.</w:t>
+            </w:r>
+          </w:p>
+        </w:tc>
+      </w:tr>
+      <w:tr>
+        <w:tc>
+          <w:tcPr>
+            <w:tcW w:w="4855" w:type="dxa"/>
+            <w:shd w:val="clear" w:color="auto" w:fill="FFFFFF"/>
+            <w:tcMar>
+              <w:top w:w="90" w:type="dxa"/>
+              <w:left w:w="195" w:type="dxa"/>
+              <w:bottom w:w="90" w:type="dxa"/>
+              <w:right w:w="195" w:type="dxa"/>
+            </w:tcMar>
+            <w:vAlign w:val="center"/>
+          </w:tcPr>
+          <w:p>
+            <w:pPr>
+              <w:spacing w:after="0" w:line="240" w:lineRule="auto"/>
+              <w:rPr>
+                <w:rFonts w:ascii="Consolas" w:eastAsia="Times New Roman" w:hAnsi="Consolas" w:cs="Courier New"/>
+                <w:color w:val="24292F"/>
+                <w:sz w:val="20"/>
+                <w:szCs w:val="20"/>
+              </w:rPr>
+            </w:pPr>
+            <w:r>
+              <w:rPr>
+                <w:rFonts w:ascii="Consolas" w:eastAsia="Times New Roman" w:hAnsi="Consolas" w:cs="Courier New"/>
+                <w:color w:val="24292F"/>
+                <w:sz w:val="20"/>
+                <w:szCs w:val="20"/>
+              </w:rPr>
+              <w:t>git log –author</w:t>
+            </w:r>
+            <w:proofErr w:type="gramStart"/>
+            <w:r>
+              <w:rPr>
+                <w:rFonts w:ascii="Consolas" w:eastAsia="Times New Roman" w:hAnsi="Consolas" w:cs="Courier New"/>
+                <w:color w:val="24292F"/>
+                <w:sz w:val="20"/>
+                <w:szCs w:val="20"/>
+              </w:rPr>
+              <w:t>=”Author</w:t>
+            </w:r>
+            <w:r>
+              <w:rPr>
+                <w:rFonts w:ascii="Consolas" w:eastAsia="Times New Roman" w:hAnsi="Consolas" w:cs="Courier New"/>
+                <w:color w:val="24292F"/>
+                <w:sz w:val="20"/>
+                <w:szCs w:val="20"/>
+              </w:rPr>
+              <w:t>Email.com</w:t>
+            </w:r>
+            <w:proofErr w:type="gramEnd"/>
+            <w:r>
+              <w:rPr>
+                <w:rFonts w:ascii="Consolas" w:eastAsia="Times New Roman" w:hAnsi="Consolas" w:cs="Courier New"/>
+                <w:color w:val="24292F"/>
+                <w:sz w:val="20"/>
+                <w:szCs w:val="20"/>
+              </w:rPr>
+              <w:t>”</w:t>
+            </w:r>
+          </w:p>
+        </w:tc>
+        <w:tc>
+          <w:tcPr>
+            <w:tcW w:w="4495" w:type="dxa"/>
+            <w:shd w:val="clear" w:color="auto" w:fill="FFFFFF"/>
+            <w:tcMar>
+              <w:top w:w="90" w:type="dxa"/>
+              <w:left w:w="195" w:type="dxa"/>
+              <w:bottom w:w="90" w:type="dxa"/>
+              <w:right w:w="195" w:type="dxa"/>
+            </w:tcMar>
+            <w:vAlign w:val="center"/>
+          </w:tcPr>
+          <w:p>
+            <w:pPr>
+              <w:spacing w:after="0" w:line="240" w:lineRule="auto"/>
+              <w:rPr>
+                <w:rFonts w:ascii="Segoe UI" w:eastAsia="Times New Roman" w:hAnsi="Segoe UI" w:cs="Segoe UI"/>
+                <w:color w:val="24292F"/>
+                <w:sz w:val="24"/>
+                <w:szCs w:val="24"/>
+              </w:rPr>
+            </w:pPr>
+            <w:r>
+              <w:rPr>
+                <w:rFonts w:ascii="Segoe UI" w:eastAsia="Times New Roman" w:hAnsi="Segoe UI" w:cs="Segoe UI"/>
+                <w:color w:val="24292F"/>
+                <w:sz w:val="24"/>
+                <w:szCs w:val="24"/>
+              </w:rPr>
+              <w:t>Filter out the commit from a specific Author</w:t>
+            </w:r>
+            <w:r>
+              <w:rPr>
+                <w:rFonts w:ascii="Segoe UI" w:eastAsia="Times New Roman" w:hAnsi="Segoe UI" w:cs="Segoe UI"/>
+                <w:color w:val="24292F"/>
+                <w:sz w:val="24"/>
+                <w:szCs w:val="24"/>
+              </w:rPr>
+              <w:t>Email</w:t>
+            </w:r>
+            <w:r>
+              <w:rPr>
+                <w:rFonts w:ascii="Segoe UI" w:eastAsia="Times New Roman" w:hAnsi="Segoe UI" w:cs="Segoe UI"/>
+                <w:color w:val="24292F"/>
+                <w:sz w:val="24"/>
+                <w:szCs w:val="24"/>
+              </w:rPr>
+              <w:t>.</w:t>
+            </w:r>
+          </w:p>
+        </w:tc>
+      </w:tr>
+      <w:tr>
+        <w:tc>
+          <w:tcPr>
+            <w:tcW w:w="4855" w:type="dxa"/>
+            <w:shd w:val="clear" w:color="auto" w:fill="FFFFFF"/>
+            <w:tcMar>
+              <w:top w:w="90" w:type="dxa"/>
+              <w:left w:w="195" w:type="dxa"/>
+              <w:bottom w:w="90" w:type="dxa"/>
+              <w:right w:w="195" w:type="dxa"/>
+            </w:tcMar>
+            <w:vAlign w:val="center"/>
+          </w:tcPr>
+          <w:p>
+            <w:pPr>
+              <w:spacing w:after="0" w:line="240" w:lineRule="auto"/>
+              <w:rPr>
+                <w:rFonts w:ascii="Consolas" w:eastAsia="Times New Roman" w:hAnsi="Consolas" w:cs="Courier New"/>
+                <w:color w:val="24292F"/>
+                <w:sz w:val="20"/>
+                <w:szCs w:val="20"/>
+              </w:rPr>
+            </w:pPr>
+          </w:p>
+        </w:tc>
+        <w:tc>
+          <w:tcPr>
+            <w:tcW w:w="4495" w:type="dxa"/>
+            <w:shd w:val="clear" w:color="auto" w:fill="FFFFFF"/>
+            <w:tcMar>
+              <w:top w:w="90" w:type="dxa"/>
+              <w:left w:w="195" w:type="dxa"/>
+              <w:bottom w:w="90" w:type="dxa"/>
+              <w:right w:w="195" w:type="dxa"/>
+            </w:tcMar>
+            <w:vAlign w:val="center"/>
+          </w:tcPr>
+          <w:p>
+            <w:pPr>
+              <w:spacing w:after="0" w:line="240" w:lineRule="auto"/>
+              <w:rPr>
+                <w:rFonts w:ascii="Segoe UI" w:eastAsia="Times New Roman" w:hAnsi="Segoe UI" w:cs="Segoe UI"/>
+                <w:color w:val="24292F"/>
+                <w:sz w:val="24"/>
+                <w:szCs w:val="24"/>
+              </w:rPr>
+            </w:pPr>
+          </w:p>
+        </w:tc>
+      </w:tr>
+      <w:tr>
+        <w:tc>
+          <w:tcPr>
+            <w:tcW w:w="4855" w:type="dxa"/>
             <w:shd w:val="clear" w:color="auto" w:fill="FFFFFF"/>
             <w:tcMar>
               <w:top w:w="90" w:type="dxa"/>
@@ -4036,7 +4348,7 @@
         </w:tc>
         <w:tc>
           <w:tcPr>
-            <w:tcW w:w="0" w:type="auto"/>
+            <w:tcW w:w="4495" w:type="dxa"/>
             <w:shd w:val="clear" w:color="auto" w:fill="FFFFFF"/>
             <w:tcMar>
               <w:top w:w="90" w:type="dxa"/>
@@ -4066,6 +4378,156 @@
               </w:rPr>
               <w:t>Preview changes before merging</w:t>
             </w:r>
+          </w:p>
+        </w:tc>
+      </w:tr>
+      <w:tr>
+        <w:tc>
+          <w:tcPr>
+            <w:tcW w:w="4855" w:type="dxa"/>
+            <w:shd w:val="clear" w:color="auto" w:fill="FFFFFF"/>
+            <w:tcMar>
+              <w:top w:w="90" w:type="dxa"/>
+              <w:left w:w="195" w:type="dxa"/>
+              <w:bottom w:w="90" w:type="dxa"/>
+              <w:right w:w="195" w:type="dxa"/>
+            </w:tcMar>
+            <w:vAlign w:val="center"/>
+          </w:tcPr>
+          <w:p>
+            <w:pPr>
+              <w:spacing w:after="0" w:line="240" w:lineRule="auto"/>
+              <w:rPr>
+                <w:rFonts w:ascii="Consolas" w:eastAsia="Times New Roman" w:hAnsi="Consolas" w:cs="Courier New"/>
+                <w:color w:val="24292F"/>
+                <w:sz w:val="20"/>
+                <w:szCs w:val="20"/>
+              </w:rPr>
+            </w:pPr>
+          </w:p>
+        </w:tc>
+        <w:tc>
+          <w:tcPr>
+            <w:tcW w:w="4495" w:type="dxa"/>
+            <w:shd w:val="clear" w:color="auto" w:fill="FFFFFF"/>
+            <w:tcMar>
+              <w:top w:w="90" w:type="dxa"/>
+              <w:left w:w="195" w:type="dxa"/>
+              <w:bottom w:w="90" w:type="dxa"/>
+              <w:right w:w="195" w:type="dxa"/>
+            </w:tcMar>
+            <w:vAlign w:val="center"/>
+          </w:tcPr>
+          <w:p>
+            <w:pPr>
+              <w:spacing w:after="0" w:line="240" w:lineRule="auto"/>
+              <w:rPr>
+                <w:rFonts w:ascii="Segoe UI" w:eastAsia="Times New Roman" w:hAnsi="Segoe UI" w:cs="Segoe UI"/>
+                <w:color w:val="24292F"/>
+                <w:sz w:val="24"/>
+                <w:szCs w:val="24"/>
+              </w:rPr>
+            </w:pPr>
+          </w:p>
+        </w:tc>
+      </w:tr>
+      <w:tr>
+        <w:tc>
+          <w:tcPr>
+            <w:tcW w:w="4855" w:type="dxa"/>
+            <w:shd w:val="clear" w:color="auto" w:fill="FFFFFF"/>
+            <w:tcMar>
+              <w:top w:w="90" w:type="dxa"/>
+              <w:left w:w="195" w:type="dxa"/>
+              <w:bottom w:w="90" w:type="dxa"/>
+              <w:right w:w="195" w:type="dxa"/>
+            </w:tcMar>
+            <w:vAlign w:val="center"/>
+          </w:tcPr>
+          <w:p>
+            <w:pPr>
+              <w:spacing w:after="0" w:line="240" w:lineRule="auto"/>
+              <w:rPr>
+                <w:rFonts w:ascii="Consolas" w:eastAsia="Times New Roman" w:hAnsi="Consolas" w:cs="Courier New"/>
+                <w:color w:val="24292F"/>
+                <w:sz w:val="20"/>
+                <w:szCs w:val="20"/>
+              </w:rPr>
+            </w:pPr>
+          </w:p>
+        </w:tc>
+        <w:tc>
+          <w:tcPr>
+            <w:tcW w:w="4495" w:type="dxa"/>
+            <w:shd w:val="clear" w:color="auto" w:fill="FFFFFF"/>
+            <w:tcMar>
+              <w:top w:w="90" w:type="dxa"/>
+              <w:left w:w="195" w:type="dxa"/>
+              <w:bottom w:w="90" w:type="dxa"/>
+              <w:right w:w="195" w:type="dxa"/>
+            </w:tcMar>
+            <w:vAlign w:val="center"/>
+          </w:tcPr>
+          <w:p>
+            <w:pPr>
+              <w:spacing w:after="0" w:line="240" w:lineRule="auto"/>
+              <w:rPr>
+                <w:rFonts w:ascii="Segoe UI" w:eastAsia="Times New Roman" w:hAnsi="Segoe UI" w:cs="Segoe UI"/>
+                <w:color w:val="24292F"/>
+                <w:sz w:val="24"/>
+                <w:szCs w:val="24"/>
+              </w:rPr>
+            </w:pPr>
+          </w:p>
+        </w:tc>
+      </w:tr>
+      <w:tr>
+        <w:tc>
+          <w:tcPr>
+            <w:tcW w:w="4855" w:type="dxa"/>
+            <w:shd w:val="clear" w:color="auto" w:fill="FFFFFF"/>
+            <w:tcMar>
+              <w:top w:w="90" w:type="dxa"/>
+              <w:left w:w="195" w:type="dxa"/>
+              <w:bottom w:w="90" w:type="dxa"/>
+              <w:right w:w="195" w:type="dxa"/>
+            </w:tcMar>
+            <w:vAlign w:val="center"/>
+          </w:tcPr>
+          <w:p>
+            <w:pPr>
+              <w:spacing w:after="0" w:line="240" w:lineRule="auto"/>
+              <w:rPr>
+                <w:rFonts w:ascii="Consolas" w:eastAsia="Times New Roman" w:hAnsi="Consolas" w:cs="Courier New"/>
+                <w:color w:val="24292F"/>
+                <w:sz w:val="20"/>
+                <w:szCs w:val="20"/>
+              </w:rPr>
+            </w:pPr>
+          </w:p>
+        </w:tc>
+        <w:tc>
+          <w:tcPr>
+            <w:tcW w:w="4495" w:type="dxa"/>
+            <w:shd w:val="clear" w:color="auto" w:fill="FFFFFF"/>
+            <w:tcMar>
+              <w:top w:w="90" w:type="dxa"/>
+              <w:left w:w="195" w:type="dxa"/>
+              <w:bottom w:w="90" w:type="dxa"/>
+              <w:right w:w="195" w:type="dxa"/>
+            </w:tcMar>
+            <w:vAlign w:val="center"/>
+          </w:tcPr>
+          <w:p>
+            <w:pPr>
+              <w:spacing w:after="0" w:line="240" w:lineRule="auto"/>
+              <w:rPr>
+                <w:rFonts w:ascii="Segoe UI" w:eastAsia="Times New Roman" w:hAnsi="Segoe UI" w:cs="Segoe UI"/>
+                <w:color w:val="24292F"/>
+                <w:sz w:val="24"/>
+                <w:szCs w:val="24"/>
+              </w:rPr>
+            </w:pPr>
           </w:p>
         </w:tc>
       </w:tr>
@@ -4115,7 +4577,6 @@
         <w:rPr>
           <w:noProof/>
         </w:rPr>
-        <w:lastRenderedPageBreak/>
         <w:drawing>
           <wp:inline distT="0" distB="0" distL="0" distR="0" wp14:anchorId="59BCC06F" wp14:editId="38DFBD4A">
             <wp:extent cx="5943600" cy="3185160"/>
@@ -4158,6 +4619,7 @@
         <w:rPr>
           <w:noProof/>
         </w:rPr>
+        <w:lastRenderedPageBreak/>
         <w:drawing>
           <wp:inline distT="0" distB="0" distL="0" distR="0" wp14:anchorId="49D6802B" wp14:editId="6C57AEB1">
             <wp:extent cx="5943600" cy="2487930"/>
@@ -4200,7 +4662,6 @@
         <w:rPr>
           <w:noProof/>
         </w:rPr>
-        <w:lastRenderedPageBreak/>
         <w:drawing>
           <wp:inline distT="0" distB="0" distL="0" distR="0" wp14:anchorId="104E6152" wp14:editId="4D4CEDFD">
             <wp:extent cx="5943600" cy="2904490"/>
@@ -4243,6 +4704,7 @@
         <w:rPr>
           <w:noProof/>
         </w:rPr>
+        <w:lastRenderedPageBreak/>
         <w:drawing>
           <wp:inline distT="0" distB="0" distL="0" distR="0" wp14:anchorId="62F451B7" wp14:editId="3DD0D954">
             <wp:extent cx="5943600" cy="3296920"/>
@@ -4291,7 +4753,6 @@
         <w:rPr>
           <w:noProof/>
         </w:rPr>
-        <w:lastRenderedPageBreak/>
         <w:drawing>
           <wp:inline distT="0" distB="0" distL="0" distR="0" wp14:anchorId="22E463B2" wp14:editId="312A04D1">
             <wp:extent cx="5943600" cy="2885440"/>
@@ -4334,6 +4795,7 @@
         <w:rPr>
           <w:noProof/>
         </w:rPr>
+        <w:lastRenderedPageBreak/>
         <w:drawing>
           <wp:inline distT="0" distB="0" distL="0" distR="0" wp14:anchorId="2C27FBE0" wp14:editId="333C98AF">
             <wp:extent cx="5943600" cy="2719705"/>
@@ -4476,7 +4938,6 @@
           <w:color w:val="202124"/>
           <w:highlight w:val="cyan"/>
         </w:rPr>
-        <w:lastRenderedPageBreak/>
         <w:t>What is the purpose of a readme file?</w:t>
       </w:r>
     </w:p>
@@ -4715,6 +5176,7 @@
           <w:sz w:val="24"/>
           <w:szCs w:val="24"/>
         </w:rPr>
+        <w:lastRenderedPageBreak/>
         <w:t>README (as the name suggests: “read me”) is the first file one should read when starting a new project. It's </w:t>
       </w:r>
       <w:r>

</xml_diff>